<commit_message>
added encyclopedia to mss
</commit_message>
<xml_diff>
--- a/source/connections_summary.docx
+++ b/source/connections_summary.docx
@@ -1,6 +1,6 @@
 
 <file path=word/document.xml><?xml version="1.0" encoding="utf-8"?>
-<w:document xmlns:wpc="http://schemas.microsoft.com/office/word/2010/wordprocessingCanvas" xmlns:mc="http://schemas.openxmlformats.org/markup-compatibility/2006" xmlns:o="urn:schemas-microsoft-com:office:office" xmlns:r="http://schemas.openxmlformats.org/officeDocument/2006/relationships" xmlns:m="http://schemas.openxmlformats.org/officeDocument/2006/math" xmlns:v="urn:schemas-microsoft-com:vml" xmlns:wp14="http://schemas.microsoft.com/office/word/2010/wordprocessingDrawing" xmlns:wp="http://schemas.openxmlformats.org/drawingml/2006/wordprocessingDrawing" xmlns:w10="urn:schemas-microsoft-com:office:word" xmlns:w="http://schemas.openxmlformats.org/wordprocessingml/2006/main" xmlns:w14="http://schemas.microsoft.com/office/word/2010/wordml" xmlns:w15="http://schemas.microsoft.com/office/word/2012/wordml" xmlns:wpg="http://schemas.microsoft.com/office/word/2010/wordprocessingGroup" xmlns:wpi="http://schemas.microsoft.com/office/word/2010/wordprocessingInk" xmlns:wne="http://schemas.microsoft.com/office/word/2006/wordml" xmlns:wps="http://schemas.microsoft.com/office/word/2010/wordprocessingShape" mc:Ignorable="w14 w15 wp14">
+<w:document xmlns:wpc="http://schemas.microsoft.com/office/word/2010/wordprocessingCanvas" xmlns:cx="http://schemas.microsoft.com/office/drawing/2014/chartex" xmlns:cx1="http://schemas.microsoft.com/office/drawing/2015/9/8/chartex" xmlns:cx2="http://schemas.microsoft.com/office/drawing/2015/10/21/chartex" xmlns:cx3="http://schemas.microsoft.com/office/drawing/2016/5/9/chartex" xmlns:cx4="http://schemas.microsoft.com/office/drawing/2016/5/10/chartex" xmlns:cx5="http://schemas.microsoft.com/office/drawing/2016/5/11/chartex" xmlns:cx6="http://schemas.microsoft.com/office/drawing/2016/5/12/chartex" xmlns:cx7="http://schemas.microsoft.com/office/drawing/2016/5/13/chartex" xmlns:cx8="http://schemas.microsoft.com/office/drawing/2016/5/14/chartex" xmlns:mc="http://schemas.openxmlformats.org/markup-compatibility/2006" xmlns:aink="http://schemas.microsoft.com/office/drawing/2016/ink" xmlns:am3d="http://schemas.microsoft.com/office/drawing/2017/model3d" xmlns:o="urn:schemas-microsoft-com:office:office" xmlns:r="http://schemas.openxmlformats.org/officeDocument/2006/relationships" xmlns:m="http://schemas.openxmlformats.org/officeDocument/2006/math" xmlns:v="urn:schemas-microsoft-com:vml" xmlns:wp14="http://schemas.microsoft.com/office/word/2010/wordprocessingDrawing" xmlns:wp="http://schemas.openxmlformats.org/drawingml/2006/wordprocessingDrawing" xmlns:w10="urn:schemas-microsoft-com:office:word" xmlns:w="http://schemas.openxmlformats.org/wordprocessingml/2006/main" xmlns:w14="http://schemas.microsoft.com/office/word/2010/wordml" xmlns:w15="http://schemas.microsoft.com/office/word/2012/wordml" xmlns:w16cid="http://schemas.microsoft.com/office/word/2016/wordml/cid" xmlns:w16se="http://schemas.microsoft.com/office/word/2015/wordml/symex" xmlns:wpg="http://schemas.microsoft.com/office/word/2010/wordprocessingGroup" xmlns:wpi="http://schemas.microsoft.com/office/word/2010/wordprocessingInk" xmlns:wne="http://schemas.microsoft.com/office/word/2006/wordml" xmlns:wps="http://schemas.microsoft.com/office/word/2010/wordprocessingShape" mc:Ignorable="w14 w15 w16se w16cid wp14">
   <w:body>
     <w:p>
       <w:r>
@@ -8,18 +8,18 @@
           <w:noProof/>
         </w:rPr>
         <w:drawing>
-          <wp:anchor distT="0" distB="0" distL="114300" distR="114300" simplePos="0" relativeHeight="251677696" behindDoc="1" locked="0" layoutInCell="1" allowOverlap="1" wp14:anchorId="0326127D" wp14:editId="669FFCB5">
+          <wp:anchor distT="0" distB="0" distL="114300" distR="114300" simplePos="0" relativeHeight="251680768" behindDoc="1" locked="0" layoutInCell="1" allowOverlap="1">
             <wp:simplePos x="0" y="0"/>
             <wp:positionH relativeFrom="margin">
-              <wp:posOffset>1862300</wp:posOffset>
+              <wp:posOffset>2062899</wp:posOffset>
             </wp:positionH>
             <wp:positionV relativeFrom="paragraph">
-              <wp:posOffset>-313857</wp:posOffset>
+              <wp:posOffset>-154207</wp:posOffset>
             </wp:positionV>
-            <wp:extent cx="2001328" cy="1986575"/>
-            <wp:effectExtent l="0" t="0" r="0" b="0"/>
+            <wp:extent cx="1763269" cy="2286562"/>
+            <wp:effectExtent l="0" t="0" r="8890" b="0"/>
             <wp:wrapNone/>
-            <wp:docPr id="11" name="Picture 11"/>
+            <wp:docPr id="14" name="Picture 14" descr="A black computer tower&#10;&#10;Description generated with high confidence"/>
             <wp:cNvGraphicFramePr>
               <a:graphicFrameLocks xmlns:a="http://schemas.openxmlformats.org/drawingml/2006/main" noChangeAspect="1"/>
             </wp:cNvGraphicFramePr>
@@ -27,7 +27,7 @@
               <a:graphicData uri="http://schemas.openxmlformats.org/drawingml/2006/picture">
                 <pic:pic xmlns:pic="http://schemas.openxmlformats.org/drawingml/2006/picture">
                   <pic:nvPicPr>
-                    <pic:cNvPr id="11" name="control_panel.png"/>
+                    <pic:cNvPr id="14" name="user_control_console.png"/>
                     <pic:cNvPicPr/>
                   </pic:nvPicPr>
                   <pic:blipFill>
@@ -45,7 +45,7 @@
                   <pic:spPr>
                     <a:xfrm>
                       <a:off x="0" y="0"/>
-                      <a:ext cx="2001328" cy="1986575"/>
+                      <a:ext cx="1763269" cy="2286562"/>
                     </a:xfrm>
                     <a:prstGeom prst="rect">
                       <a:avLst/>
@@ -74,27 +74,27 @@
         <mc:AlternateContent>
           <mc:Choice Requires="wps">
             <w:drawing>
-              <wp:anchor distT="0" distB="0" distL="114300" distR="114300" simplePos="0" relativeHeight="251674624" behindDoc="0" locked="0" layoutInCell="1" allowOverlap="1" wp14:anchorId="4C8A8107" wp14:editId="7884BBA9">
+              <wp:anchor distT="0" distB="0" distL="114300" distR="114300" simplePos="0" relativeHeight="251662336" behindDoc="0" locked="0" layoutInCell="1" allowOverlap="1" wp14:anchorId="4D223D6B" wp14:editId="359B0558">
                 <wp:simplePos x="0" y="0"/>
                 <wp:positionH relativeFrom="column">
-                  <wp:posOffset>2300234</wp:posOffset>
+                  <wp:posOffset>3631983</wp:posOffset>
                 </wp:positionH>
                 <wp:positionV relativeFrom="paragraph">
-                  <wp:posOffset>1438910</wp:posOffset>
+                  <wp:posOffset>2419570</wp:posOffset>
                 </wp:positionV>
-                <wp:extent cx="0" cy="322316"/>
-                <wp:effectExtent l="0" t="0" r="19050" b="20955"/>
+                <wp:extent cx="971016" cy="4241"/>
+                <wp:effectExtent l="0" t="0" r="19685" b="34290"/>
                 <wp:wrapNone/>
-                <wp:docPr id="10" name="Straight Connector 10"/>
+                <wp:docPr id="4" name="Straight Connector 4"/>
                 <wp:cNvGraphicFramePr/>
                 <a:graphic xmlns:a="http://schemas.openxmlformats.org/drawingml/2006/main">
                   <a:graphicData uri="http://schemas.microsoft.com/office/word/2010/wordprocessingShape">
                     <wps:wsp>
                       <wps:cNvCnPr/>
                       <wps:spPr>
-                        <a:xfrm flipH="1" flipV="1">
+                        <a:xfrm flipV="1">
                           <a:off x="0" y="0"/>
-                          <a:ext cx="0" cy="322316"/>
+                          <a:ext cx="971016" cy="4241"/>
                         </a:xfrm>
                         <a:prstGeom prst="line">
                           <a:avLst/>
@@ -129,7 +129,145 @@
           </mc:Choice>
           <mc:Fallback>
             <w:pict>
-              <v:line w14:anchorId="173F556F" id="Straight Connector 10" o:spid="_x0000_s1026" style="position:absolute;flip:x y;z-index:251674624;visibility:visible;mso-wrap-style:square;mso-width-percent:0;mso-height-percent:0;mso-wrap-distance-left:9pt;mso-wrap-distance-top:0;mso-wrap-distance-right:9pt;mso-wrap-distance-bottom:0;mso-position-horizontal:absolute;mso-position-horizontal-relative:text;mso-position-vertical:absolute;mso-position-vertical-relative:text;mso-width-percent:0;mso-height-percent:0;mso-width-relative:margin;mso-height-relative:margin" from="181.1pt,113.3pt" to="181.1pt,138.7pt" o:gfxdata="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" strokecolor="black [3200]" strokeweight="1.5pt">
+              <v:line w14:anchorId="1CC35AC3" id="Straight Connector 4" o:spid="_x0000_s1026" style="position:absolute;flip:y;z-index:251662336;visibility:visible;mso-wrap-style:square;mso-width-percent:0;mso-height-percent:0;mso-wrap-distance-left:9pt;mso-wrap-distance-top:0;mso-wrap-distance-right:9pt;mso-wrap-distance-bottom:0;mso-position-horizontal:absolute;mso-position-horizontal-relative:text;mso-position-vertical:absolute;mso-position-vertical-relative:text;mso-width-percent:0;mso-height-percent:0;mso-width-relative:margin;mso-height-relative:margin" from="286pt,190.5pt" to="362.45pt,190.85pt" o:gfxdata="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" strokecolor="black [3200]" strokeweight="1.5pt">
+                <v:stroke joinstyle="miter"/>
+              </v:line>
+            </w:pict>
+          </mc:Fallback>
+        </mc:AlternateContent>
+      </w:r>
+      <w:r>
+        <w:rPr>
+          <w:noProof/>
+        </w:rPr>
+        <mc:AlternateContent>
+          <mc:Choice Requires="wps">
+            <w:drawing>
+              <wp:anchor distT="0" distB="0" distL="114300" distR="114300" simplePos="0" relativeHeight="251664384" behindDoc="0" locked="0" layoutInCell="1" allowOverlap="1" wp14:anchorId="3B996F45" wp14:editId="084E8C87">
+                <wp:simplePos x="0" y="0"/>
+                <wp:positionH relativeFrom="column">
+                  <wp:posOffset>4604450</wp:posOffset>
+                </wp:positionH>
+                <wp:positionV relativeFrom="paragraph">
+                  <wp:posOffset>2307685</wp:posOffset>
+                </wp:positionV>
+                <wp:extent cx="4991" cy="118239"/>
+                <wp:effectExtent l="0" t="0" r="33655" b="34290"/>
+                <wp:wrapNone/>
+                <wp:docPr id="5" name="Straight Connector 5"/>
+                <wp:cNvGraphicFramePr/>
+                <a:graphic xmlns:a="http://schemas.openxmlformats.org/drawingml/2006/main">
+                  <a:graphicData uri="http://schemas.microsoft.com/office/word/2010/wordprocessingShape">
+                    <wps:wsp>
+                      <wps:cNvCnPr/>
+                      <wps:spPr>
+                        <a:xfrm flipH="1">
+                          <a:off x="0" y="0"/>
+                          <a:ext cx="4991" cy="118239"/>
+                        </a:xfrm>
+                        <a:prstGeom prst="line">
+                          <a:avLst/>
+                        </a:prstGeom>
+                      </wps:spPr>
+                      <wps:style>
+                        <a:lnRef idx="3">
+                          <a:schemeClr val="dk1"/>
+                        </a:lnRef>
+                        <a:fillRef idx="0">
+                          <a:schemeClr val="dk1"/>
+                        </a:fillRef>
+                        <a:effectRef idx="2">
+                          <a:schemeClr val="dk1"/>
+                        </a:effectRef>
+                        <a:fontRef idx="minor">
+                          <a:schemeClr val="tx1"/>
+                        </a:fontRef>
+                      </wps:style>
+                      <wps:bodyPr/>
+                    </wps:wsp>
+                  </a:graphicData>
+                </a:graphic>
+                <wp14:sizeRelH relativeFrom="margin">
+                  <wp14:pctWidth>0</wp14:pctWidth>
+                </wp14:sizeRelH>
+                <wp14:sizeRelV relativeFrom="margin">
+                  <wp14:pctHeight>0</wp14:pctHeight>
+                </wp14:sizeRelV>
+              </wp:anchor>
+            </w:drawing>
+          </mc:Choice>
+          <mc:Fallback>
+            <w:pict>
+              <v:line w14:anchorId="73B3AF72" id="Straight Connector 5" o:spid="_x0000_s1026" style="position:absolute;flip:x;z-index:251664384;visibility:visible;mso-wrap-style:square;mso-width-percent:0;mso-height-percent:0;mso-wrap-distance-left:9pt;mso-wrap-distance-top:0;mso-wrap-distance-right:9pt;mso-wrap-distance-bottom:0;mso-position-horizontal:absolute;mso-position-horizontal-relative:text;mso-position-vertical:absolute;mso-position-vertical-relative:text;mso-width-percent:0;mso-height-percent:0;mso-width-relative:margin;mso-height-relative:margin" from="362.55pt,181.7pt" to="362.95pt,191pt" o:gfxdata="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" strokecolor="black [3200]" strokeweight="1.5pt">
+                <v:stroke joinstyle="miter"/>
+              </v:line>
+            </w:pict>
+          </mc:Fallback>
+        </mc:AlternateContent>
+      </w:r>
+      <w:r>
+        <w:rPr>
+          <w:noProof/>
+        </w:rPr>
+        <mc:AlternateContent>
+          <mc:Choice Requires="wps">
+            <w:drawing>
+              <wp:anchor distT="0" distB="0" distL="114300" distR="114300" simplePos="0" relativeHeight="251670528" behindDoc="0" locked="0" layoutInCell="1" allowOverlap="1" wp14:anchorId="55055070" wp14:editId="47EBC961">
+                <wp:simplePos x="0" y="0"/>
+                <wp:positionH relativeFrom="column">
+                  <wp:posOffset>3550025</wp:posOffset>
+                </wp:positionH>
+                <wp:positionV relativeFrom="paragraph">
+                  <wp:posOffset>758231</wp:posOffset>
+                </wp:positionV>
+                <wp:extent cx="1028696" cy="4890"/>
+                <wp:effectExtent l="0" t="0" r="19685" b="33655"/>
+                <wp:wrapNone/>
+                <wp:docPr id="8" name="Straight Connector 8"/>
+                <wp:cNvGraphicFramePr/>
+                <a:graphic xmlns:a="http://schemas.openxmlformats.org/drawingml/2006/main">
+                  <a:graphicData uri="http://schemas.microsoft.com/office/word/2010/wordprocessingShape">
+                    <wps:wsp>
+                      <wps:cNvCnPr/>
+                      <wps:spPr>
+                        <a:xfrm flipV="1">
+                          <a:off x="0" y="0"/>
+                          <a:ext cx="1028696" cy="4890"/>
+                        </a:xfrm>
+                        <a:prstGeom prst="line">
+                          <a:avLst/>
+                        </a:prstGeom>
+                      </wps:spPr>
+                      <wps:style>
+                        <a:lnRef idx="3">
+                          <a:schemeClr val="dk1"/>
+                        </a:lnRef>
+                        <a:fillRef idx="0">
+                          <a:schemeClr val="dk1"/>
+                        </a:fillRef>
+                        <a:effectRef idx="2">
+                          <a:schemeClr val="dk1"/>
+                        </a:effectRef>
+                        <a:fontRef idx="minor">
+                          <a:schemeClr val="tx1"/>
+                        </a:fontRef>
+                      </wps:style>
+                      <wps:bodyPr/>
+                    </wps:wsp>
+                  </a:graphicData>
+                </a:graphic>
+                <wp14:sizeRelH relativeFrom="margin">
+                  <wp14:pctWidth>0</wp14:pctWidth>
+                </wp14:sizeRelH>
+                <wp14:sizeRelV relativeFrom="margin">
+                  <wp14:pctHeight>0</wp14:pctHeight>
+                </wp14:sizeRelV>
+              </wp:anchor>
+            </w:drawing>
+          </mc:Choice>
+          <mc:Fallback>
+            <w:pict>
+              <v:line w14:anchorId="37915A82" id="Straight Connector 8" o:spid="_x0000_s1026" style="position:absolute;flip:y;z-index:251670528;visibility:visible;mso-wrap-style:square;mso-width-percent:0;mso-height-percent:0;mso-wrap-distance-left:9pt;mso-wrap-distance-top:0;mso-wrap-distance-right:9pt;mso-wrap-distance-bottom:0;mso-position-horizontal:absolute;mso-position-horizontal-relative:text;mso-position-vertical:absolute;mso-position-vertical-relative:text;mso-width-percent:0;mso-height-percent:0;mso-width-relative:margin;mso-height-relative:margin" from="279.55pt,59.7pt" to="360.55pt,60.1pt" o:gfxdata="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" strokecolor="black [3200]" strokeweight="1.5pt">
                 <v:stroke joinstyle="miter"/>
               </v:line>
             </w:pict>
@@ -141,18 +279,18 @@
           <w:noProof/>
         </w:rPr>
         <w:drawing>
-          <wp:anchor distT="0" distB="0" distL="114300" distR="114300" simplePos="0" relativeHeight="251658240" behindDoc="1" locked="0" layoutInCell="1" allowOverlap="1" wp14:anchorId="369F75BB" wp14:editId="1E7464E5">
+          <wp:anchor distT="0" distB="0" distL="114300" distR="114300" simplePos="0" relativeHeight="251681792" behindDoc="1" locked="0" layoutInCell="1" allowOverlap="1">
             <wp:simplePos x="0" y="0"/>
-            <wp:positionH relativeFrom="column">
-              <wp:posOffset>1294837</wp:posOffset>
+            <wp:positionH relativeFrom="margin">
+              <wp:posOffset>1511083</wp:posOffset>
             </wp:positionH>
             <wp:positionV relativeFrom="paragraph">
-              <wp:posOffset>1569504</wp:posOffset>
+              <wp:posOffset>1884234</wp:posOffset>
             </wp:positionV>
-            <wp:extent cx="1019175" cy="847725"/>
-            <wp:effectExtent l="0" t="0" r="9525" b="9525"/>
+            <wp:extent cx="2091293" cy="1189950"/>
+            <wp:effectExtent l="0" t="0" r="4445" b="0"/>
             <wp:wrapNone/>
-            <wp:docPr id="2" name="Picture 2" descr="C:\Users\tom.glebas\Documents\videoray\www\pro_4\images\hand_controller.jpg"/>
+            <wp:docPr id="15" name="Picture 15" descr="A picture containing transport&#10;&#10;Description generated with high confidence"/>
             <wp:cNvGraphicFramePr>
               <a:graphicFrameLocks xmlns:a="http://schemas.openxmlformats.org/drawingml/2006/main" noChangeAspect="1"/>
             </wp:cNvGraphicFramePr>
@@ -160,44 +298,37 @@
               <a:graphicData uri="http://schemas.openxmlformats.org/drawingml/2006/picture">
                 <pic:pic xmlns:pic="http://schemas.openxmlformats.org/drawingml/2006/picture">
                   <pic:nvPicPr>
-                    <pic:cNvPr id="0" name="Picture 2" descr="C:\Users\tom.glebas\Documents\videoray\www\pro_4\images\hand_controller.jpg"/>
-                    <pic:cNvPicPr>
-                      <a:picLocks noChangeAspect="1" noChangeArrowheads="1"/>
-                    </pic:cNvPicPr>
+                    <pic:cNvPr id="15" name="Defender Orientation Guide.JPG"/>
+                    <pic:cNvPicPr/>
                   </pic:nvPicPr>
                   <pic:blipFill>
-                    <a:blip r:embed="rId5">
+                    <a:blip r:embed="rId5" cstate="print">
                       <a:extLst>
                         <a:ext uri="{28A0092B-C50C-407E-A947-70E740481C1C}">
                           <a14:useLocalDpi xmlns:a14="http://schemas.microsoft.com/office/drawing/2010/main" val="0"/>
                         </a:ext>
                       </a:extLst>
                     </a:blip>
-                    <a:srcRect/>
                     <a:stretch>
                       <a:fillRect/>
                     </a:stretch>
                   </pic:blipFill>
-                  <pic:spPr bwMode="auto">
+                  <pic:spPr>
                     <a:xfrm>
                       <a:off x="0" y="0"/>
-                      <a:ext cx="1019175" cy="847725"/>
+                      <a:ext cx="2091293" cy="1189950"/>
                     </a:xfrm>
                     <a:prstGeom prst="rect">
                       <a:avLst/>
                     </a:prstGeom>
-                    <a:noFill/>
-                    <a:ln>
-                      <a:noFill/>
-                    </a:ln>
                   </pic:spPr>
                 </pic:pic>
               </a:graphicData>
             </a:graphic>
-            <wp14:sizeRelH relativeFrom="page">
+            <wp14:sizeRelH relativeFrom="margin">
               <wp14:pctWidth>0</wp14:pctWidth>
             </wp14:sizeRelH>
-            <wp14:sizeRelV relativeFrom="page">
+            <wp14:sizeRelV relativeFrom="margin">
               <wp14:pctHeight>0</wp14:pctHeight>
             </wp14:sizeRelV>
           </wp:anchor>
@@ -208,18 +339,18 @@
           <w:noProof/>
         </w:rPr>
         <w:drawing>
-          <wp:anchor distT="0" distB="0" distL="114300" distR="114300" simplePos="0" relativeHeight="251661312" behindDoc="1" locked="0" layoutInCell="1" allowOverlap="1" wp14:anchorId="724F767C" wp14:editId="6D817652">
+          <wp:anchor distT="0" distB="0" distL="114300" distR="114300" simplePos="0" relativeHeight="251660288" behindDoc="1" locked="0" layoutInCell="1" allowOverlap="1" wp14:anchorId="1AA50A9F" wp14:editId="48953FB7">
             <wp:simplePos x="0" y="0"/>
             <wp:positionH relativeFrom="margin">
-              <wp:posOffset>1837845</wp:posOffset>
+              <wp:posOffset>3510023</wp:posOffset>
             </wp:positionH>
             <wp:positionV relativeFrom="paragraph">
-              <wp:posOffset>2335099</wp:posOffset>
+              <wp:posOffset>1022009</wp:posOffset>
             </wp:positionV>
-            <wp:extent cx="1711960" cy="1228725"/>
-            <wp:effectExtent l="0" t="0" r="2540" b="9525"/>
+            <wp:extent cx="1964373" cy="1407800"/>
+            <wp:effectExtent l="0" t="0" r="0" b="1905"/>
             <wp:wrapNone/>
-            <wp:docPr id="1" name="Picture 1" descr="C:\Users\tom.glebas\Documents\videoray\www\mss\images\rov.jpg"/>
+            <wp:docPr id="3" name="Picture 3" descr="C:\Users\tom.glebas\Documents\videoray\www\pro_4\images\tether.jpg"/>
             <wp:cNvGraphicFramePr>
               <a:graphicFrameLocks xmlns:a="http://schemas.openxmlformats.org/drawingml/2006/main" noChangeAspect="1"/>
             </wp:cNvGraphicFramePr>
@@ -227,7 +358,7 @@
               <a:graphicData uri="http://schemas.openxmlformats.org/drawingml/2006/picture">
                 <pic:pic xmlns:pic="http://schemas.openxmlformats.org/drawingml/2006/picture">
                   <pic:nvPicPr>
-                    <pic:cNvPr id="0" name="Picture 1" descr="C:\Users\tom.glebas\Documents\videoray\www\mss\images\rov.jpg"/>
+                    <pic:cNvPr id="0" name="Picture 3" descr="C:\Users\tom.glebas\Documents\videoray\www\pro_4\images\tether.jpg"/>
                     <pic:cNvPicPr>
                       <a:picLocks noChangeAspect="1" noChangeArrowheads="1"/>
                     </pic:cNvPicPr>
@@ -248,74 +379,7 @@
                   <pic:spPr bwMode="auto">
                     <a:xfrm>
                       <a:off x="0" y="0"/>
-                      <a:ext cx="1711960" cy="1228725"/>
-                    </a:xfrm>
-                    <a:prstGeom prst="rect">
-                      <a:avLst/>
-                    </a:prstGeom>
-                    <a:noFill/>
-                    <a:ln>
-                      <a:noFill/>
-                    </a:ln>
-                  </pic:spPr>
-                </pic:pic>
-              </a:graphicData>
-            </a:graphic>
-            <wp14:sizeRelH relativeFrom="page">
-              <wp14:pctWidth>0</wp14:pctWidth>
-            </wp14:sizeRelH>
-            <wp14:sizeRelV relativeFrom="page">
-              <wp14:pctHeight>0</wp14:pctHeight>
-            </wp14:sizeRelV>
-          </wp:anchor>
-        </w:drawing>
-      </w:r>
-      <w:r>
-        <w:rPr>
-          <w:noProof/>
-        </w:rPr>
-        <w:drawing>
-          <wp:anchor distT="0" distB="0" distL="114300" distR="114300" simplePos="0" relativeHeight="251660288" behindDoc="1" locked="0" layoutInCell="1" allowOverlap="1" wp14:anchorId="1AA50A9F" wp14:editId="48953FB7">
-            <wp:simplePos x="0" y="0"/>
-            <wp:positionH relativeFrom="margin">
-              <wp:posOffset>3500132</wp:posOffset>
-            </wp:positionH>
-            <wp:positionV relativeFrom="paragraph">
-              <wp:posOffset>985627</wp:posOffset>
-            </wp:positionV>
-            <wp:extent cx="2208362" cy="1582659"/>
-            <wp:effectExtent l="0" t="0" r="1905" b="0"/>
-            <wp:wrapNone/>
-            <wp:docPr id="3" name="Picture 3" descr="C:\Users\tom.glebas\Documents\videoray\www\pro_4\images\tether.jpg"/>
-            <wp:cNvGraphicFramePr>
-              <a:graphicFrameLocks xmlns:a="http://schemas.openxmlformats.org/drawingml/2006/main" noChangeAspect="1"/>
-            </wp:cNvGraphicFramePr>
-            <a:graphic xmlns:a="http://schemas.openxmlformats.org/drawingml/2006/main">
-              <a:graphicData uri="http://schemas.openxmlformats.org/drawingml/2006/picture">
-                <pic:pic xmlns:pic="http://schemas.openxmlformats.org/drawingml/2006/picture">
-                  <pic:nvPicPr>
-                    <pic:cNvPr id="0" name="Picture 3" descr="C:\Users\tom.glebas\Documents\videoray\www\pro_4\images\tether.jpg"/>
-                    <pic:cNvPicPr>
-                      <a:picLocks noChangeAspect="1" noChangeArrowheads="1"/>
-                    </pic:cNvPicPr>
-                  </pic:nvPicPr>
-                  <pic:blipFill>
-                    <a:blip r:embed="rId7" cstate="print">
-                      <a:extLst>
-                        <a:ext uri="{28A0092B-C50C-407E-A947-70E740481C1C}">
-                          <a14:useLocalDpi xmlns:a14="http://schemas.microsoft.com/office/drawing/2010/main" val="0"/>
-                        </a:ext>
-                      </a:extLst>
-                    </a:blip>
-                    <a:srcRect/>
-                    <a:stretch>
-                      <a:fillRect/>
-                    </a:stretch>
-                  </pic:blipFill>
-                  <pic:spPr bwMode="auto">
-                    <a:xfrm>
-                      <a:off x="0" y="0"/>
-                      <a:ext cx="2208362" cy="1582659"/>
+                      <a:ext cx="1964373" cy="1407800"/>
                     </a:xfrm>
                     <a:prstGeom prst="rect">
                       <a:avLst/>
@@ -347,10 +411,10 @@
               <wp:anchor distT="45720" distB="45720" distL="114300" distR="114300" simplePos="0" relativeHeight="251676672" behindDoc="0" locked="0" layoutInCell="1" allowOverlap="1" wp14:anchorId="20BA3409" wp14:editId="226B0DF8">
                 <wp:simplePos x="0" y="0"/>
                 <wp:positionH relativeFrom="column">
-                  <wp:posOffset>3931165</wp:posOffset>
+                  <wp:posOffset>3676810</wp:posOffset>
                 </wp:positionH>
                 <wp:positionV relativeFrom="paragraph">
-                  <wp:posOffset>223256</wp:posOffset>
+                  <wp:posOffset>173848</wp:posOffset>
                 </wp:positionV>
                 <wp:extent cx="1579880" cy="394970"/>
                 <wp:effectExtent l="0" t="0" r="0" b="5080"/>
@@ -398,7 +462,7 @@
                                 <w:sz w:val="16"/>
                                 <w:szCs w:val="16"/>
                               </w:rPr>
-                              <w:t>100-240 V AC 50, 60 Hz 3 kW</w:t>
+                              <w:t>100-240 V AC 50, 60 Hz</w:t>
                             </w:r>
                           </w:p>
                           <w:p>
@@ -416,7 +480,39 @@
                                 <w:sz w:val="16"/>
                                 <w:szCs w:val="16"/>
                               </w:rPr>
-                              <w:t>Power Source</w:t>
+                              <w:t>Power</w:t>
+                            </w:r>
+                            <w:r>
+                              <w:rPr>
+                                <w:rFonts w:ascii="Arial" w:hAnsi="Arial" w:cs="Arial"/>
+                                <w:sz w:val="16"/>
+                                <w:szCs w:val="16"/>
+                              </w:rPr>
+                              <w:t xml:space="preserve"> Source</w:t>
+                            </w:r>
+                            <w:r>
+                              <w:rPr>
+                                <w:rFonts w:ascii="Arial" w:hAnsi="Arial" w:cs="Arial"/>
+                                <w:sz w:val="16"/>
+                                <w:szCs w:val="16"/>
+                              </w:rPr>
+                              <w:t xml:space="preserve"> (</w:t>
+                            </w:r>
+                            <w:r>
+                              <w:rPr>
+                                <w:rFonts w:ascii="Arial" w:hAnsi="Arial" w:cs="Arial"/>
+                                <w:sz w:val="16"/>
+                                <w:szCs w:val="16"/>
+                              </w:rPr>
+                              <w:t>3 kW</w:t>
+                            </w:r>
+                            <w:r>
+                              <w:rPr>
+                                <w:rFonts w:ascii="Arial" w:hAnsi="Arial" w:cs="Arial"/>
+                                <w:sz w:val="16"/>
+                                <w:szCs w:val="16"/>
+                              </w:rPr>
+                              <w:t xml:space="preserve"> min)</w:t>
                             </w:r>
                           </w:p>
                         </w:txbxContent>
@@ -442,7 +538,7 @@
                 <v:stroke joinstyle="miter"/>
                 <v:path gradientshapeok="t" o:connecttype="rect"/>
               </v:shapetype>
-              <v:shape id="Text Box 2" o:spid="_x0000_s1026" type="#_x0000_t202" style="position:absolute;margin-left:309.55pt;margin-top:17.6pt;width:124.4pt;height:31.1pt;z-index:251676672;visibility:visible;mso-wrap-style:square;mso-width-percent:0;mso-height-percent:0;mso-wrap-distance-left:9pt;mso-wrap-distance-top:3.6pt;mso-wrap-distance-right:9pt;mso-wrap-distance-bottom:3.6pt;mso-position-horizontal:absolute;mso-position-horizontal-relative:text;mso-position-vertical:absolute;mso-position-vertical-relative:text;mso-width-percent:0;mso-height-percent:0;mso-width-relative:margin;mso-height-relative:margin;v-text-anchor:top" o:gfxdata="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" filled="f" stroked="f">
+              <v:shape id="Text Box 2" o:spid="_x0000_s1026" type="#_x0000_t202" style="position:absolute;margin-left:289.5pt;margin-top:13.7pt;width:124.4pt;height:31.1pt;z-index:251676672;visibility:visible;mso-wrap-style:square;mso-width-percent:0;mso-height-percent:0;mso-wrap-distance-left:9pt;mso-wrap-distance-top:3.6pt;mso-wrap-distance-right:9pt;mso-wrap-distance-bottom:3.6pt;mso-position-horizontal:absolute;mso-position-horizontal-relative:text;mso-position-vertical:absolute;mso-position-vertical-relative:text;mso-width-percent:0;mso-height-percent:0;mso-width-relative:margin;mso-height-relative:margin;v-text-anchor:top" o:gfxdata="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" filled="f" stroked="f">
                 <v:textbox>
                   <w:txbxContent>
                     <w:p>
@@ -460,7 +556,7 @@
                           <w:sz w:val="16"/>
                           <w:szCs w:val="16"/>
                         </w:rPr>
-                        <w:t>100-240 V AC 50, 60 Hz 3 kW</w:t>
+                        <w:t>100-240 V AC 50, 60 Hz</w:t>
                       </w:r>
                     </w:p>
                     <w:p>
@@ -478,13 +574,250 @@
                           <w:sz w:val="16"/>
                           <w:szCs w:val="16"/>
                         </w:rPr>
-                        <w:t>Power Source</w:t>
+                        <w:t>Power</w:t>
+                      </w:r>
+                      <w:r>
+                        <w:rPr>
+                          <w:rFonts w:ascii="Arial" w:hAnsi="Arial" w:cs="Arial"/>
+                          <w:sz w:val="16"/>
+                          <w:szCs w:val="16"/>
+                        </w:rPr>
+                        <w:t xml:space="preserve"> Source</w:t>
+                      </w:r>
+                      <w:r>
+                        <w:rPr>
+                          <w:rFonts w:ascii="Arial" w:hAnsi="Arial" w:cs="Arial"/>
+                          <w:sz w:val="16"/>
+                          <w:szCs w:val="16"/>
+                        </w:rPr>
+                        <w:t xml:space="preserve"> (</w:t>
+                      </w:r>
+                      <w:r>
+                        <w:rPr>
+                          <w:rFonts w:ascii="Arial" w:hAnsi="Arial" w:cs="Arial"/>
+                          <w:sz w:val="16"/>
+                          <w:szCs w:val="16"/>
+                        </w:rPr>
+                        <w:t>3 kW</w:t>
+                      </w:r>
+                      <w:r>
+                        <w:rPr>
+                          <w:rFonts w:ascii="Arial" w:hAnsi="Arial" w:cs="Arial"/>
+                          <w:sz w:val="16"/>
+                          <w:szCs w:val="16"/>
+                        </w:rPr>
+                        <w:t xml:space="preserve"> min)</w:t>
                       </w:r>
                     </w:p>
                   </w:txbxContent>
                 </v:textbox>
                 <w10:wrap type="square"/>
               </v:shape>
+            </w:pict>
+          </mc:Fallback>
+        </mc:AlternateContent>
+      </w:r>
+      <w:r>
+        <w:rPr>
+          <w:noProof/>
+        </w:rPr>
+        <mc:AlternateContent>
+          <mc:Choice Requires="wps">
+            <w:drawing>
+              <wp:anchor distT="0" distB="0" distL="114300" distR="114300" simplePos="0" relativeHeight="251672576" behindDoc="0" locked="0" layoutInCell="1" allowOverlap="1" wp14:anchorId="31D75F85" wp14:editId="2E7837E6">
+                <wp:simplePos x="0" y="0"/>
+                <wp:positionH relativeFrom="column">
+                  <wp:posOffset>3418183</wp:posOffset>
+                </wp:positionH>
+                <wp:positionV relativeFrom="paragraph">
+                  <wp:posOffset>392118</wp:posOffset>
+                </wp:positionV>
+                <wp:extent cx="294223" cy="2885"/>
+                <wp:effectExtent l="0" t="0" r="29845" b="35560"/>
+                <wp:wrapNone/>
+                <wp:docPr id="9" name="Straight Connector 9"/>
+                <wp:cNvGraphicFramePr/>
+                <a:graphic xmlns:a="http://schemas.openxmlformats.org/drawingml/2006/main">
+                  <a:graphicData uri="http://schemas.microsoft.com/office/word/2010/wordprocessingShape">
+                    <wps:wsp>
+                      <wps:cNvCnPr/>
+                      <wps:spPr>
+                        <a:xfrm>
+                          <a:off x="0" y="0"/>
+                          <a:ext cx="294223" cy="2885"/>
+                        </a:xfrm>
+                        <a:prstGeom prst="line">
+                          <a:avLst/>
+                        </a:prstGeom>
+                      </wps:spPr>
+                      <wps:style>
+                        <a:lnRef idx="3">
+                          <a:schemeClr val="dk1"/>
+                        </a:lnRef>
+                        <a:fillRef idx="0">
+                          <a:schemeClr val="dk1"/>
+                        </a:fillRef>
+                        <a:effectRef idx="2">
+                          <a:schemeClr val="dk1"/>
+                        </a:effectRef>
+                        <a:fontRef idx="minor">
+                          <a:schemeClr val="tx1"/>
+                        </a:fontRef>
+                      </wps:style>
+                      <wps:bodyPr/>
+                    </wps:wsp>
+                  </a:graphicData>
+                </a:graphic>
+                <wp14:sizeRelH relativeFrom="margin">
+                  <wp14:pctWidth>0</wp14:pctWidth>
+                </wp14:sizeRelH>
+                <wp14:sizeRelV relativeFrom="margin">
+                  <wp14:pctHeight>0</wp14:pctHeight>
+                </wp14:sizeRelV>
+              </wp:anchor>
+            </w:drawing>
+          </mc:Choice>
+          <mc:Fallback>
+            <w:pict>
+              <v:line w14:anchorId="1687F6E2" id="Straight Connector 9" o:spid="_x0000_s1026" style="position:absolute;z-index:251672576;visibility:visible;mso-wrap-style:square;mso-width-percent:0;mso-height-percent:0;mso-wrap-distance-left:9pt;mso-wrap-distance-top:0;mso-wrap-distance-right:9pt;mso-wrap-distance-bottom:0;mso-position-horizontal:absolute;mso-position-horizontal-relative:text;mso-position-vertical:absolute;mso-position-vertical-relative:text;mso-width-percent:0;mso-height-percent:0;mso-width-relative:margin;mso-height-relative:margin" from="269.15pt,30.9pt" to="292.3pt,31.15pt" o:gfxdata="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" strokecolor="black [3200]" strokeweight="1.5pt">
+                <v:stroke joinstyle="miter"/>
+              </v:line>
+            </w:pict>
+          </mc:Fallback>
+        </mc:AlternateContent>
+      </w:r>
+      <w:r>
+        <w:rPr>
+          <w:noProof/>
+        </w:rPr>
+        <w:drawing>
+          <wp:anchor distT="0" distB="0" distL="114300" distR="114300" simplePos="0" relativeHeight="251682816" behindDoc="1" locked="0" layoutInCell="1" allowOverlap="1" wp14:anchorId="369F75BB" wp14:editId="1E7464E5">
+            <wp:simplePos x="0" y="0"/>
+            <wp:positionH relativeFrom="column">
+              <wp:posOffset>1231305</wp:posOffset>
+            </wp:positionH>
+            <wp:positionV relativeFrom="paragraph">
+              <wp:posOffset>1098904</wp:posOffset>
+            </wp:positionV>
+            <wp:extent cx="1019175" cy="847725"/>
+            <wp:effectExtent l="0" t="0" r="9525" b="9525"/>
+            <wp:wrapNone/>
+            <wp:docPr id="2" name="Picture 2" descr="C:\Users\tom.glebas\Documents\videoray\www\pro_4\images\hand_controller.jpg"/>
+            <wp:cNvGraphicFramePr>
+              <a:graphicFrameLocks xmlns:a="http://schemas.openxmlformats.org/drawingml/2006/main" noChangeAspect="1"/>
+            </wp:cNvGraphicFramePr>
+            <a:graphic xmlns:a="http://schemas.openxmlformats.org/drawingml/2006/main">
+              <a:graphicData uri="http://schemas.openxmlformats.org/drawingml/2006/picture">
+                <pic:pic xmlns:pic="http://schemas.openxmlformats.org/drawingml/2006/picture">
+                  <pic:nvPicPr>
+                    <pic:cNvPr id="0" name="Picture 2" descr="C:\Users\tom.glebas\Documents\videoray\www\pro_4\images\hand_controller.jpg"/>
+                    <pic:cNvPicPr>
+                      <a:picLocks noChangeAspect="1" noChangeArrowheads="1"/>
+                    </pic:cNvPicPr>
+                  </pic:nvPicPr>
+                  <pic:blipFill>
+                    <a:blip r:embed="rId7">
+                      <a:extLst>
+                        <a:ext uri="{28A0092B-C50C-407E-A947-70E740481C1C}">
+                          <a14:useLocalDpi xmlns:a14="http://schemas.microsoft.com/office/drawing/2010/main" val="0"/>
+                        </a:ext>
+                      </a:extLst>
+                    </a:blip>
+                    <a:srcRect/>
+                    <a:stretch>
+                      <a:fillRect/>
+                    </a:stretch>
+                  </pic:blipFill>
+                  <pic:spPr bwMode="auto">
+                    <a:xfrm>
+                      <a:off x="0" y="0"/>
+                      <a:ext cx="1019175" cy="847725"/>
+                    </a:xfrm>
+                    <a:prstGeom prst="rect">
+                      <a:avLst/>
+                    </a:prstGeom>
+                    <a:noFill/>
+                    <a:ln>
+                      <a:noFill/>
+                    </a:ln>
+                  </pic:spPr>
+                </pic:pic>
+              </a:graphicData>
+            </a:graphic>
+            <wp14:sizeRelH relativeFrom="page">
+              <wp14:pctWidth>0</wp14:pctWidth>
+            </wp14:sizeRelH>
+            <wp14:sizeRelV relativeFrom="page">
+              <wp14:pctHeight>0</wp14:pctHeight>
+            </wp14:sizeRelV>
+          </wp:anchor>
+        </w:drawing>
+      </w:r>
+      <w:r>
+        <w:rPr>
+          <w:noProof/>
+        </w:rPr>
+        <mc:AlternateContent>
+          <mc:Choice Requires="wps">
+            <w:drawing>
+              <wp:anchor distT="0" distB="0" distL="114300" distR="114300" simplePos="0" relativeHeight="251679744" behindDoc="0" locked="0" layoutInCell="1" allowOverlap="1" wp14:anchorId="76085668" wp14:editId="38E7DB5D">
+                <wp:simplePos x="0" y="0"/>
+                <wp:positionH relativeFrom="column">
+                  <wp:posOffset>3415298</wp:posOffset>
+                </wp:positionH>
+                <wp:positionV relativeFrom="paragraph">
+                  <wp:posOffset>386348</wp:posOffset>
+                </wp:positionV>
+                <wp:extent cx="2885" cy="328838"/>
+                <wp:effectExtent l="0" t="0" r="35560" b="14605"/>
+                <wp:wrapNone/>
+                <wp:docPr id="12" name="Straight Connector 12"/>
+                <wp:cNvGraphicFramePr/>
+                <a:graphic xmlns:a="http://schemas.openxmlformats.org/drawingml/2006/main">
+                  <a:graphicData uri="http://schemas.microsoft.com/office/word/2010/wordprocessingShape">
+                    <wps:wsp>
+                      <wps:cNvCnPr/>
+                      <wps:spPr>
+                        <a:xfrm flipV="1">
+                          <a:off x="0" y="0"/>
+                          <a:ext cx="2885" cy="328838"/>
+                        </a:xfrm>
+                        <a:prstGeom prst="line">
+                          <a:avLst/>
+                        </a:prstGeom>
+                      </wps:spPr>
+                      <wps:style>
+                        <a:lnRef idx="3">
+                          <a:schemeClr val="dk1"/>
+                        </a:lnRef>
+                        <a:fillRef idx="0">
+                          <a:schemeClr val="dk1"/>
+                        </a:fillRef>
+                        <a:effectRef idx="2">
+                          <a:schemeClr val="dk1"/>
+                        </a:effectRef>
+                        <a:fontRef idx="minor">
+                          <a:schemeClr val="tx1"/>
+                        </a:fontRef>
+                      </wps:style>
+                      <wps:bodyPr/>
+                    </wps:wsp>
+                  </a:graphicData>
+                </a:graphic>
+                <wp14:sizeRelH relativeFrom="margin">
+                  <wp14:pctWidth>0</wp14:pctWidth>
+                </wp14:sizeRelH>
+                <wp14:sizeRelV relativeFrom="margin">
+                  <wp14:pctHeight>0</wp14:pctHeight>
+                </wp14:sizeRelV>
+              </wp:anchor>
+            </w:drawing>
+          </mc:Choice>
+          <mc:Fallback>
+            <w:pict>
+              <v:line w14:anchorId="770E94D9" id="Straight Connector 12" o:spid="_x0000_s1026" style="position:absolute;flip:y;z-index:251679744;visibility:visible;mso-wrap-style:square;mso-width-percent:0;mso-height-percent:0;mso-wrap-distance-left:9pt;mso-wrap-distance-top:0;mso-wrap-distance-right:9pt;mso-wrap-distance-bottom:0;mso-position-horizontal:absolute;mso-position-horizontal-relative:text;mso-position-vertical:absolute;mso-position-vertical-relative:text;mso-width-percent:0;mso-height-percent:0;mso-width-relative:margin;mso-height-relative:margin" from="268.9pt,30.4pt" to="269.15pt,56.3pt" o:gfxdata="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" strokecolor="black [3200]" strokeweight="1.5pt">
+                <v:stroke joinstyle="miter"/>
+              </v:line>
             </w:pict>
           </mc:Fallback>
         </mc:AlternateContent>
@@ -551,354 +884,9 @@
           </mc:Choice>
           <mc:Fallback>
             <w:pict>
-              <v:line w14:anchorId="701D8251" id="Straight Connector 6" o:spid="_x0000_s1026" style="position:absolute;flip:x y;z-index:251666432;visibility:visible;mso-wrap-style:square;mso-width-percent:0;mso-height-percent:0;mso-wrap-distance-left:9pt;mso-wrap-distance-top:0;mso-wrap-distance-right:9pt;mso-wrap-distance-bottom:0;mso-position-horizontal:absolute;mso-position-horizontal-relative:margin;mso-position-vertical:absolute;mso-position-vertical-relative:text;mso-width-percent:0;mso-height-percent:0;mso-width-relative:margin;mso-height-relative:margin" from="5in,59.7pt" to="5in,85.5pt" o:gfxdata="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" strokecolor="black [3200]" strokeweight="1.5pt">
+              <v:line w14:anchorId="26215272" id="Straight Connector 6" o:spid="_x0000_s1026" style="position:absolute;flip:x y;z-index:251666432;visibility:visible;mso-wrap-style:square;mso-width-percent:0;mso-height-percent:0;mso-wrap-distance-left:9pt;mso-wrap-distance-top:0;mso-wrap-distance-right:9pt;mso-wrap-distance-bottom:0;mso-position-horizontal:absolute;mso-position-horizontal-relative:margin;mso-position-vertical:absolute;mso-position-vertical-relative:text;mso-width-percent:0;mso-height-percent:0;mso-width-relative:margin;mso-height-relative:margin" from="5in,59.7pt" to="5in,85.5pt" o:gfxdata="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" strokecolor="black [3200]" strokeweight="1.5pt">
                 <v:stroke joinstyle="miter"/>
                 <w10:wrap anchorx="margin"/>
-              </v:line>
-            </w:pict>
-          </mc:Fallback>
-        </mc:AlternateContent>
-      </w:r>
-      <w:r>
-        <w:rPr>
-          <w:noProof/>
-        </w:rPr>
-        <mc:AlternateContent>
-          <mc:Choice Requires="wps">
-            <w:drawing>
-              <wp:anchor distT="0" distB="0" distL="114300" distR="114300" simplePos="0" relativeHeight="251679744" behindDoc="0" locked="0" layoutInCell="1" allowOverlap="1" wp14:anchorId="76085668" wp14:editId="38E7DB5D">
-                <wp:simplePos x="0" y="0"/>
-                <wp:positionH relativeFrom="column">
-                  <wp:posOffset>3562338</wp:posOffset>
-                </wp:positionH>
-                <wp:positionV relativeFrom="paragraph">
-                  <wp:posOffset>387110</wp:posOffset>
-                </wp:positionV>
-                <wp:extent cx="371" cy="198408"/>
-                <wp:effectExtent l="0" t="0" r="19050" b="11430"/>
-                <wp:wrapNone/>
-                <wp:docPr id="12" name="Straight Connector 12"/>
-                <wp:cNvGraphicFramePr/>
-                <a:graphic xmlns:a="http://schemas.openxmlformats.org/drawingml/2006/main">
-                  <a:graphicData uri="http://schemas.microsoft.com/office/word/2010/wordprocessingShape">
-                    <wps:wsp>
-                      <wps:cNvCnPr/>
-                      <wps:spPr>
-                        <a:xfrm flipH="1" flipV="1">
-                          <a:off x="0" y="0"/>
-                          <a:ext cx="371" cy="198408"/>
-                        </a:xfrm>
-                        <a:prstGeom prst="line">
-                          <a:avLst/>
-                        </a:prstGeom>
-                      </wps:spPr>
-                      <wps:style>
-                        <a:lnRef idx="3">
-                          <a:schemeClr val="dk1"/>
-                        </a:lnRef>
-                        <a:fillRef idx="0">
-                          <a:schemeClr val="dk1"/>
-                        </a:fillRef>
-                        <a:effectRef idx="2">
-                          <a:schemeClr val="dk1"/>
-                        </a:effectRef>
-                        <a:fontRef idx="minor">
-                          <a:schemeClr val="tx1"/>
-                        </a:fontRef>
-                      </wps:style>
-                      <wps:bodyPr/>
-                    </wps:wsp>
-                  </a:graphicData>
-                </a:graphic>
-                <wp14:sizeRelH relativeFrom="margin">
-                  <wp14:pctWidth>0</wp14:pctWidth>
-                </wp14:sizeRelH>
-                <wp14:sizeRelV relativeFrom="margin">
-                  <wp14:pctHeight>0</wp14:pctHeight>
-                </wp14:sizeRelV>
-              </wp:anchor>
-            </w:drawing>
-          </mc:Choice>
-          <mc:Fallback>
-            <w:pict>
-              <v:line w14:anchorId="6B51BF7F" id="Straight Connector 12" o:spid="_x0000_s1026" style="position:absolute;flip:x y;z-index:251679744;visibility:visible;mso-wrap-style:square;mso-width-percent:0;mso-height-percent:0;mso-wrap-distance-left:9pt;mso-wrap-distance-top:0;mso-wrap-distance-right:9pt;mso-wrap-distance-bottom:0;mso-position-horizontal:absolute;mso-position-horizontal-relative:text;mso-position-vertical:absolute;mso-position-vertical-relative:text;mso-width-percent:0;mso-height-percent:0;mso-width-relative:margin;mso-height-relative:margin" from="280.5pt,30.5pt" to="280.55pt,46.1pt" o:gfxdata="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" strokecolor="black [3200]" strokeweight="1.5pt">
-                <v:stroke joinstyle="miter"/>
-              </v:line>
-            </w:pict>
-          </mc:Fallback>
-        </mc:AlternateContent>
-      </w:r>
-      <w:r>
-        <w:rPr>
-          <w:noProof/>
-        </w:rPr>
-        <mc:AlternateContent>
-          <mc:Choice Requires="wps">
-            <w:drawing>
-              <wp:anchor distT="0" distB="0" distL="114300" distR="114300" simplePos="0" relativeHeight="251672576" behindDoc="0" locked="0" layoutInCell="1" allowOverlap="1" wp14:anchorId="31D75F85" wp14:editId="2E7837E6">
-                <wp:simplePos x="0" y="0"/>
-                <wp:positionH relativeFrom="column">
-                  <wp:posOffset>3558648</wp:posOffset>
-                </wp:positionH>
-                <wp:positionV relativeFrom="paragraph">
-                  <wp:posOffset>391747</wp:posOffset>
-                </wp:positionV>
-                <wp:extent cx="424282" cy="0"/>
-                <wp:effectExtent l="0" t="0" r="33020" b="19050"/>
-                <wp:wrapNone/>
-                <wp:docPr id="9" name="Straight Connector 9"/>
-                <wp:cNvGraphicFramePr/>
-                <a:graphic xmlns:a="http://schemas.openxmlformats.org/drawingml/2006/main">
-                  <a:graphicData uri="http://schemas.microsoft.com/office/word/2010/wordprocessingShape">
-                    <wps:wsp>
-                      <wps:cNvCnPr/>
-                      <wps:spPr>
-                        <a:xfrm>
-                          <a:off x="0" y="0"/>
-                          <a:ext cx="424282" cy="0"/>
-                        </a:xfrm>
-                        <a:prstGeom prst="line">
-                          <a:avLst/>
-                        </a:prstGeom>
-                      </wps:spPr>
-                      <wps:style>
-                        <a:lnRef idx="3">
-                          <a:schemeClr val="dk1"/>
-                        </a:lnRef>
-                        <a:fillRef idx="0">
-                          <a:schemeClr val="dk1"/>
-                        </a:fillRef>
-                        <a:effectRef idx="2">
-                          <a:schemeClr val="dk1"/>
-                        </a:effectRef>
-                        <a:fontRef idx="minor">
-                          <a:schemeClr val="tx1"/>
-                        </a:fontRef>
-                      </wps:style>
-                      <wps:bodyPr/>
-                    </wps:wsp>
-                  </a:graphicData>
-                </a:graphic>
-                <wp14:sizeRelH relativeFrom="margin">
-                  <wp14:pctWidth>0</wp14:pctWidth>
-                </wp14:sizeRelH>
-                <wp14:sizeRelV relativeFrom="margin">
-                  <wp14:pctHeight>0</wp14:pctHeight>
-                </wp14:sizeRelV>
-              </wp:anchor>
-            </w:drawing>
-          </mc:Choice>
-          <mc:Fallback>
-            <w:pict>
-              <v:line w14:anchorId="276A582A" id="Straight Connector 9" o:spid="_x0000_s1026" style="position:absolute;z-index:251672576;visibility:visible;mso-wrap-style:square;mso-width-percent:0;mso-height-percent:0;mso-wrap-distance-left:9pt;mso-wrap-distance-top:0;mso-wrap-distance-right:9pt;mso-wrap-distance-bottom:0;mso-position-horizontal:absolute;mso-position-horizontal-relative:text;mso-position-vertical:absolute;mso-position-vertical-relative:text;mso-width-percent:0;mso-height-percent:0;mso-width-relative:margin;mso-height-relative:margin" from="280.2pt,30.85pt" to="313.6pt,30.85pt" o:gfxdata="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" strokecolor="black [3200]" strokeweight="1.5pt">
-                <v:stroke joinstyle="miter"/>
-              </v:line>
-            </w:pict>
-          </mc:Fallback>
-        </mc:AlternateContent>
-      </w:r>
-      <w:r>
-        <w:rPr>
-          <w:noProof/>
-        </w:rPr>
-        <mc:AlternateContent>
-          <mc:Choice Requires="wps">
-            <w:drawing>
-              <wp:anchor distT="0" distB="0" distL="114300" distR="114300" simplePos="0" relativeHeight="251670528" behindDoc="0" locked="0" layoutInCell="1" allowOverlap="1" wp14:anchorId="55055070" wp14:editId="47EBC961">
-                <wp:simplePos x="0" y="0"/>
-                <wp:positionH relativeFrom="column">
-                  <wp:posOffset>3950898</wp:posOffset>
-                </wp:positionH>
-                <wp:positionV relativeFrom="paragraph">
-                  <wp:posOffset>758045</wp:posOffset>
-                </wp:positionV>
-                <wp:extent cx="620563" cy="8627"/>
-                <wp:effectExtent l="0" t="0" r="27305" b="29845"/>
-                <wp:wrapNone/>
-                <wp:docPr id="8" name="Straight Connector 8"/>
-                <wp:cNvGraphicFramePr/>
-                <a:graphic xmlns:a="http://schemas.openxmlformats.org/drawingml/2006/main">
-                  <a:graphicData uri="http://schemas.microsoft.com/office/word/2010/wordprocessingShape">
-                    <wps:wsp>
-                      <wps:cNvCnPr/>
-                      <wps:spPr>
-                        <a:xfrm flipV="1">
-                          <a:off x="0" y="0"/>
-                          <a:ext cx="620563" cy="8627"/>
-                        </a:xfrm>
-                        <a:prstGeom prst="line">
-                          <a:avLst/>
-                        </a:prstGeom>
-                      </wps:spPr>
-                      <wps:style>
-                        <a:lnRef idx="3">
-                          <a:schemeClr val="dk1"/>
-                        </a:lnRef>
-                        <a:fillRef idx="0">
-                          <a:schemeClr val="dk1"/>
-                        </a:fillRef>
-                        <a:effectRef idx="2">
-                          <a:schemeClr val="dk1"/>
-                        </a:effectRef>
-                        <a:fontRef idx="minor">
-                          <a:schemeClr val="tx1"/>
-                        </a:fontRef>
-                      </wps:style>
-                      <wps:bodyPr/>
-                    </wps:wsp>
-                  </a:graphicData>
-                </a:graphic>
-                <wp14:sizeRelH relativeFrom="margin">
-                  <wp14:pctWidth>0</wp14:pctWidth>
-                </wp14:sizeRelH>
-                <wp14:sizeRelV relativeFrom="margin">
-                  <wp14:pctHeight>0</wp14:pctHeight>
-                </wp14:sizeRelV>
-              </wp:anchor>
-            </w:drawing>
-          </mc:Choice>
-          <mc:Fallback>
-            <w:pict>
-              <v:line w14:anchorId="0E63C1A5" id="Straight Connector 8" o:spid="_x0000_s1026" style="position:absolute;flip:y;z-index:251670528;visibility:visible;mso-wrap-style:square;mso-width-percent:0;mso-height-percent:0;mso-wrap-distance-left:9pt;mso-wrap-distance-top:0;mso-wrap-distance-right:9pt;mso-wrap-distance-bottom:0;mso-position-horizontal:absolute;mso-position-horizontal-relative:text;mso-position-vertical:absolute;mso-position-vertical-relative:text;mso-width-percent:0;mso-height-percent:0;mso-width-relative:margin;mso-height-relative:margin" from="311.1pt,59.7pt" to="359.95pt,60.4pt" o:gfxdata="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" strokecolor="black [3200]" strokeweight="1.5pt">
-                <v:stroke joinstyle="miter"/>
-              </v:line>
-            </w:pict>
-          </mc:Fallback>
-        </mc:AlternateContent>
-      </w:r>
-      <w:r>
-        <w:rPr>
-          <w:noProof/>
-        </w:rPr>
-        <mc:AlternateContent>
-          <mc:Choice Requires="wps">
-            <w:drawing>
-              <wp:anchor distT="0" distB="0" distL="114300" distR="114300" simplePos="0" relativeHeight="251664384" behindDoc="0" locked="0" layoutInCell="1" allowOverlap="1" wp14:anchorId="3B996F45" wp14:editId="084E8C87">
-                <wp:simplePos x="0" y="0"/>
-                <wp:positionH relativeFrom="column">
-                  <wp:posOffset>4575810</wp:posOffset>
-                </wp:positionH>
-                <wp:positionV relativeFrom="paragraph">
-                  <wp:posOffset>2427605</wp:posOffset>
-                </wp:positionV>
-                <wp:extent cx="0" cy="217805"/>
-                <wp:effectExtent l="0" t="0" r="19050" b="10795"/>
-                <wp:wrapNone/>
-                <wp:docPr id="5" name="Straight Connector 5"/>
-                <wp:cNvGraphicFramePr/>
-                <a:graphic xmlns:a="http://schemas.openxmlformats.org/drawingml/2006/main">
-                  <a:graphicData uri="http://schemas.microsoft.com/office/word/2010/wordprocessingShape">
-                    <wps:wsp>
-                      <wps:cNvCnPr/>
-                      <wps:spPr>
-                        <a:xfrm flipV="1">
-                          <a:off x="0" y="0"/>
-                          <a:ext cx="0" cy="217805"/>
-                        </a:xfrm>
-                        <a:prstGeom prst="line">
-                          <a:avLst/>
-                        </a:prstGeom>
-                      </wps:spPr>
-                      <wps:style>
-                        <a:lnRef idx="3">
-                          <a:schemeClr val="dk1"/>
-                        </a:lnRef>
-                        <a:fillRef idx="0">
-                          <a:schemeClr val="dk1"/>
-                        </a:fillRef>
-                        <a:effectRef idx="2">
-                          <a:schemeClr val="dk1"/>
-                        </a:effectRef>
-                        <a:fontRef idx="minor">
-                          <a:schemeClr val="tx1"/>
-                        </a:fontRef>
-                      </wps:style>
-                      <wps:bodyPr/>
-                    </wps:wsp>
-                  </a:graphicData>
-                </a:graphic>
-                <wp14:sizeRelH relativeFrom="margin">
-                  <wp14:pctWidth>0</wp14:pctWidth>
-                </wp14:sizeRelH>
-                <wp14:sizeRelV relativeFrom="margin">
-                  <wp14:pctHeight>0</wp14:pctHeight>
-                </wp14:sizeRelV>
-              </wp:anchor>
-            </w:drawing>
-          </mc:Choice>
-          <mc:Fallback>
-            <w:pict>
-              <v:line w14:anchorId="1E43686E" id="Straight Connector 5" o:spid="_x0000_s1026" style="position:absolute;flip:y;z-index:251664384;visibility:visible;mso-wrap-style:square;mso-width-percent:0;mso-height-percent:0;mso-wrap-distance-left:9pt;mso-wrap-distance-top:0;mso-wrap-distance-right:9pt;mso-wrap-distance-bottom:0;mso-position-horizontal:absolute;mso-position-horizontal-relative:text;mso-position-vertical:absolute;mso-position-vertical-relative:text;mso-width-percent:0;mso-height-percent:0;mso-width-relative:margin;mso-height-relative:margin" from="360.3pt,191.15pt" to="360.3pt,208.3pt" o:gfxdata="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" strokecolor="black [3200]" strokeweight="1.5pt">
-                <v:stroke joinstyle="miter"/>
-              </v:line>
-            </w:pict>
-          </mc:Fallback>
-        </mc:AlternateContent>
-      </w:r>
-      <w:r>
-        <w:rPr>
-          <w:noProof/>
-        </w:rPr>
-        <mc:AlternateContent>
-          <mc:Choice Requires="wps">
-            <w:drawing>
-              <wp:anchor distT="0" distB="0" distL="114300" distR="114300" simplePos="0" relativeHeight="251662336" behindDoc="0" locked="0" layoutInCell="1" allowOverlap="1" wp14:anchorId="4D223D6B" wp14:editId="359B0558">
-                <wp:simplePos x="0" y="0"/>
-                <wp:positionH relativeFrom="column">
-                  <wp:posOffset>3609699</wp:posOffset>
-                </wp:positionH>
-                <wp:positionV relativeFrom="paragraph">
-                  <wp:posOffset>2643973</wp:posOffset>
-                </wp:positionV>
-                <wp:extent cx="971016" cy="4241"/>
-                <wp:effectExtent l="0" t="0" r="19685" b="34290"/>
-                <wp:wrapNone/>
-                <wp:docPr id="4" name="Straight Connector 4"/>
-                <wp:cNvGraphicFramePr/>
-                <a:graphic xmlns:a="http://schemas.openxmlformats.org/drawingml/2006/main">
-                  <a:graphicData uri="http://schemas.microsoft.com/office/word/2010/wordprocessingShape">
-                    <wps:wsp>
-                      <wps:cNvCnPr/>
-                      <wps:spPr>
-                        <a:xfrm flipV="1">
-                          <a:off x="0" y="0"/>
-                          <a:ext cx="971016" cy="4241"/>
-                        </a:xfrm>
-                        <a:prstGeom prst="line">
-                          <a:avLst/>
-                        </a:prstGeom>
-                      </wps:spPr>
-                      <wps:style>
-                        <a:lnRef idx="3">
-                          <a:schemeClr val="dk1"/>
-                        </a:lnRef>
-                        <a:fillRef idx="0">
-                          <a:schemeClr val="dk1"/>
-                        </a:fillRef>
-                        <a:effectRef idx="2">
-                          <a:schemeClr val="dk1"/>
-                        </a:effectRef>
-                        <a:fontRef idx="minor">
-                          <a:schemeClr val="tx1"/>
-                        </a:fontRef>
-                      </wps:style>
-                      <wps:bodyPr/>
-                    </wps:wsp>
-                  </a:graphicData>
-                </a:graphic>
-                <wp14:sizeRelH relativeFrom="margin">
-                  <wp14:pctWidth>0</wp14:pctWidth>
-                </wp14:sizeRelH>
-                <wp14:sizeRelV relativeFrom="margin">
-                  <wp14:pctHeight>0</wp14:pctHeight>
-                </wp14:sizeRelV>
-              </wp:anchor>
-            </w:drawing>
-          </mc:Choice>
-          <mc:Fallback>
-            <w:pict>
-              <v:line w14:anchorId="7C292C1D" id="Straight Connector 4" o:spid="_x0000_s1026" style="position:absolute;flip:y;z-index:251662336;visibility:visible;mso-wrap-style:square;mso-width-percent:0;mso-height-percent:0;mso-wrap-distance-left:9pt;mso-wrap-distance-top:0;mso-wrap-distance-right:9pt;mso-wrap-distance-bottom:0;mso-position-horizontal:absolute;mso-position-horizontal-relative:text;mso-position-vertical:absolute;mso-position-vertical-relative:text;mso-width-percent:0;mso-height-percent:0;mso-width-relative:margin;mso-height-relative:margin" from="284.25pt,208.2pt" to="360.7pt,208.55pt" o:gfxdata="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" strokecolor="black [3200]" strokeweight="1.5pt">
-                <v:stroke joinstyle="miter"/>
               </v:line>
             </w:pict>
           </mc:Fallback>
@@ -916,7 +904,7 @@
 </file>
 
 <file path=word/styles.xml><?xml version="1.0" encoding="utf-8"?>
-<w:styles xmlns:mc="http://schemas.openxmlformats.org/markup-compatibility/2006" xmlns:r="http://schemas.openxmlformats.org/officeDocument/2006/relationships" xmlns:w="http://schemas.openxmlformats.org/wordprocessingml/2006/main" xmlns:w14="http://schemas.microsoft.com/office/word/2010/wordml" xmlns:w15="http://schemas.microsoft.com/office/word/2012/wordml" mc:Ignorable="w14 w15">
+<w:styles xmlns:mc="http://schemas.openxmlformats.org/markup-compatibility/2006" xmlns:r="http://schemas.openxmlformats.org/officeDocument/2006/relationships" xmlns:w="http://schemas.openxmlformats.org/wordprocessingml/2006/main" xmlns:w14="http://schemas.microsoft.com/office/word/2010/wordml" xmlns:w15="http://schemas.microsoft.com/office/word/2012/wordml" xmlns:w16cid="http://schemas.microsoft.com/office/word/2016/wordml/cid" xmlns:w16se="http://schemas.microsoft.com/office/word/2015/wordml/symex" mc:Ignorable="w14 w15 w16se w16cid">
   <w:docDefaults>
     <w:rPrDefault>
       <w:rPr>
@@ -932,7 +920,7 @@
       </w:pPr>
     </w:pPrDefault>
   </w:docDefaults>
-  <w:latentStyles w:defLockedState="0" w:defUIPriority="99" w:defSemiHidden="0" w:defUnhideWhenUsed="0" w:defQFormat="0" w:count="371">
+  <w:latentStyles w:defLockedState="0" w:defUIPriority="99" w:defSemiHidden="0" w:defUnhideWhenUsed="0" w:defQFormat="0" w:count="375">
     <w:lsdException w:name="Normal" w:uiPriority="0" w:qFormat="1"/>
     <w:lsdException w:name="heading 1" w:uiPriority="9" w:qFormat="1"/>
     <w:lsdException w:name="heading 2" w:semiHidden="1" w:uiPriority="9" w:unhideWhenUsed="1" w:qFormat="1"/>
@@ -1038,7 +1026,6 @@
     <w:lsdException w:name="HTML Sample" w:semiHidden="1" w:unhideWhenUsed="1"/>
     <w:lsdException w:name="HTML Typewriter" w:semiHidden="1" w:unhideWhenUsed="1"/>
     <w:lsdException w:name="HTML Variable" w:semiHidden="1" w:unhideWhenUsed="1"/>
-    <w:lsdException w:name="Normal Table" w:semiHidden="1" w:unhideWhenUsed="1"/>
     <w:lsdException w:name="annotation subject" w:semiHidden="1" w:unhideWhenUsed="1"/>
     <w:lsdException w:name="No List" w:semiHidden="1" w:unhideWhenUsed="1"/>
     <w:lsdException w:name="Outline List 1" w:semiHidden="1" w:unhideWhenUsed="1"/>
@@ -1082,10 +1069,8 @@
     <w:lsdException w:name="Table Elegant" w:semiHidden="1" w:unhideWhenUsed="1"/>
     <w:lsdException w:name="Table Professional" w:semiHidden="1" w:unhideWhenUsed="1"/>
     <w:lsdException w:name="Table Subtle 1" w:semiHidden="1" w:unhideWhenUsed="1"/>
-    <w:lsdException w:name="Table Subtle 2" w:semiHidden="1" w:unhideWhenUsed="1"/>
     <w:lsdException w:name="Table Web 1" w:semiHidden="1" w:unhideWhenUsed="1"/>
     <w:lsdException w:name="Table Web 2" w:semiHidden="1" w:unhideWhenUsed="1"/>
-    <w:lsdException w:name="Table Web 3" w:semiHidden="1" w:unhideWhenUsed="1"/>
     <w:lsdException w:name="Balloon Text" w:semiHidden="1" w:unhideWhenUsed="1"/>
     <w:lsdException w:name="Table Grid" w:uiPriority="39"/>
     <w:lsdException w:name="Table Theme" w:semiHidden="1" w:unhideWhenUsed="1"/>
@@ -1304,6 +1289,10 @@
     <w:lsdException w:name="List Table 5 Dark Accent 6" w:uiPriority="50"/>
     <w:lsdException w:name="List Table 6 Colorful Accent 6" w:uiPriority="51"/>
     <w:lsdException w:name="List Table 7 Colorful Accent 6" w:uiPriority="52"/>
+    <w:lsdException w:name="Mention" w:semiHidden="1" w:unhideWhenUsed="1"/>
+    <w:lsdException w:name="Smart Hyperlink" w:semiHidden="1" w:unhideWhenUsed="1"/>
+    <w:lsdException w:name="Hashtag" w:semiHidden="1" w:unhideWhenUsed="1"/>
+    <w:lsdException w:name="Unresolved Mention" w:semiHidden="1" w:unhideWhenUsed="1"/>
   </w:latentStyles>
   <w:style w:type="paragraph" w:default="1" w:styleId="Normal">
     <w:name w:val="Normal"/>

</xml_diff>